<commit_message>
edit gantt, wbs, AL
</commit_message>
<xml_diff>
--- a/Documentation/CSPROJ Docu/01 Gantt Chart/gantt-doc.docx
+++ b/Documentation/CSPROJ Docu/01 Gantt Chart/gantt-doc.docx
@@ -2,27 +2,23 @@
 <file path=word/document.xml><?xml version="1.0" encoding="utf-8"?>
 <w:document xmlns:wpc="http://schemas.microsoft.com/office/word/2010/wordprocessingCanvas" xmlns:mc="http://schemas.openxmlformats.org/markup-compatibility/2006" xmlns:o="urn:schemas-microsoft-com:office:office" xmlns:r="http://schemas.openxmlformats.org/officeDocument/2006/relationships" xmlns:m="http://schemas.openxmlformats.org/officeDocument/2006/math" xmlns:v="urn:schemas-microsoft-com:vml" xmlns:wp14="http://schemas.microsoft.com/office/word/2010/wordprocessingDrawing" xmlns:wp="http://schemas.openxmlformats.org/drawingml/2006/wordprocessingDrawing" xmlns:w10="urn:schemas-microsoft-com:office:word" xmlns:w="http://schemas.openxmlformats.org/wordprocessingml/2006/main" xmlns:w14="http://schemas.microsoft.com/office/word/2010/wordml" xmlns:w15="http://schemas.microsoft.com/office/word/2012/wordml" xmlns:wpg="http://schemas.microsoft.com/office/word/2010/wordprocessingGroup" xmlns:wpi="http://schemas.microsoft.com/office/word/2010/wordprocessingInk" xmlns:wne="http://schemas.microsoft.com/office/word/2006/wordml" xmlns:wps="http://schemas.microsoft.com/office/word/2010/wordprocessingShape" mc:Ignorable="w14 w15 wp14">
   <w:body>
-    <w:p/>
-    <w:p/>
     <w:p>
-      <w:bookmarkStart w:id="0" w:name="_GoBack"/>
       <w:r>
         <w:rPr>
           <w:noProof/>
           <w:lang w:eastAsia="en-PH"/>
         </w:rPr>
-        <w:lastRenderedPageBreak/>
         <w:drawing>
           <wp:anchor distT="0" distB="0" distL="114300" distR="114300" simplePos="0" relativeHeight="251658240" behindDoc="0" locked="0" layoutInCell="1" allowOverlap="1">
             <wp:simplePos x="0" y="0"/>
-            <wp:positionH relativeFrom="margin">
-              <wp:align>center</wp:align>
+            <wp:positionH relativeFrom="column">
+              <wp:posOffset>-558800</wp:posOffset>
             </wp:positionH>
             <wp:positionV relativeFrom="paragraph">
-              <wp:posOffset>0</wp:posOffset>
+              <wp:posOffset>381000</wp:posOffset>
             </wp:positionV>
-            <wp:extent cx="8843645" cy="5840730"/>
-            <wp:effectExtent l="0" t="0" r="14605" b="7620"/>
+            <wp:extent cx="9444990" cy="5527675"/>
+            <wp:effectExtent l="0" t="0" r="3810" b="15875"/>
             <wp:wrapTopAndBottom/>
             <wp:docPr id="1" name="Chart 1"/>
             <wp:cNvGraphicFramePr/>
@@ -31,12 +27,16 @@
                 <c:chart xmlns:c="http://schemas.openxmlformats.org/drawingml/2006/chart" xmlns:r="http://schemas.openxmlformats.org/officeDocument/2006/relationships" r:id="rId4"/>
               </a:graphicData>
             </a:graphic>
+            <wp14:sizeRelH relativeFrom="margin">
+              <wp14:pctWidth>0</wp14:pctWidth>
+            </wp14:sizeRelH>
             <wp14:sizeRelV relativeFrom="margin">
               <wp14:pctHeight>0</wp14:pctHeight>
             </wp14:sizeRelV>
           </wp:anchor>
         </w:drawing>
       </w:r>
+      <w:bookmarkStart w:id="0" w:name="_GoBack"/>
       <w:bookmarkEnd w:id="0"/>
     </w:p>
     <w:sectPr>
@@ -489,17 +489,7 @@
   <c:chart>
     <c:autoTitleDeleted val="0"/>
     <c:plotArea>
-      <c:layout>
-        <c:manualLayout>
-          <c:layoutTarget val="inner"/>
-          <c:xMode val="edge"/>
-          <c:yMode val="edge"/>
-          <c:x val="0.17009912369055705"/>
-          <c:y val="2.0459852013247661E-2"/>
-          <c:w val="0.80956504783530314"/>
-          <c:h val="0.93983176867319795"/>
-        </c:manualLayout>
-      </c:layout>
+      <c:layout/>
       <c:barChart>
         <c:barDir val="bar"/>
         <c:grouping val="stacked"/>
@@ -614,10 +604,10 @@
                   <c:v>Testing/Debugging</c:v>
                 </c:pt>
                 <c:pt idx="30">
-                  <c:v>FINAL REVISION</c:v>
+                  <c:v>PROJECT CLOSURE</c:v>
                 </c:pt>
                 <c:pt idx="31">
-                  <c:v>Revise Documentation</c:v>
+                  <c:v>Final Revised Documentation</c:v>
                 </c:pt>
               </c:strCache>
             </c:strRef>
@@ -859,10 +849,10 @@
                   <c:v>Testing/Debugging</c:v>
                 </c:pt>
                 <c:pt idx="30">
-                  <c:v>FINAL REVISION</c:v>
+                  <c:v>PROJECT CLOSURE</c:v>
                 </c:pt>
                 <c:pt idx="31">
-                  <c:v>Revise Documentation</c:v>
+                  <c:v>Final Revised Documentation</c:v>
                 </c:pt>
               </c:strCache>
             </c:strRef>
@@ -1085,10 +1075,10 @@
                   <c:v>Testing/Debugging</c:v>
                 </c:pt>
                 <c:pt idx="30">
-                  <c:v>FINAL REVISION</c:v>
+                  <c:v>PROJECT CLOSURE</c:v>
                 </c:pt>
                 <c:pt idx="31">
-                  <c:v>Revise Documentation</c:v>
+                  <c:v>Final Revised Documentation</c:v>
                 </c:pt>
               </c:strCache>
             </c:strRef>
@@ -1209,11 +1199,11 @@
         </c:dLbls>
         <c:gapWidth val="0"/>
         <c:overlap val="100"/>
-        <c:axId val="2037160032"/>
-        <c:axId val="2037168192"/>
+        <c:axId val="-1434253072"/>
+        <c:axId val="-1434252528"/>
       </c:barChart>
       <c:catAx>
-        <c:axId val="2037160032"/>
+        <c:axId val="-1434253072"/>
         <c:scaling>
           <c:orientation val="maxMin"/>
         </c:scaling>
@@ -1241,7 +1231,7 @@
           <a:lstStyle/>
           <a:p>
             <a:pPr>
-              <a:defRPr sz="1050" b="0" i="0" u="none" strike="noStrike" kern="1200" baseline="0">
+              <a:defRPr sz="900" b="0" i="0" u="none" strike="noStrike" kern="1200" baseline="0">
                 <a:solidFill>
                   <a:sysClr val="windowText" lastClr="000000"/>
                 </a:solidFill>
@@ -1253,7 +1243,7 @@
             <a:endParaRPr lang="en-US"/>
           </a:p>
         </c:txPr>
-        <c:crossAx val="2037168192"/>
+        <c:crossAx val="-1434252528"/>
         <c:crossesAt val="42840"/>
         <c:auto val="0"/>
         <c:lblAlgn val="ctr"/>
@@ -1262,7 +1252,7 @@
         <c:noMultiLvlLbl val="0"/>
       </c:catAx>
       <c:valAx>
-        <c:axId val="2037168192"/>
+        <c:axId val="-1434252528"/>
         <c:scaling>
           <c:orientation val="minMax"/>
           <c:min val="42900"/>
@@ -1311,7 +1301,7 @@
             <a:endParaRPr lang="en-US"/>
           </a:p>
         </c:txPr>
-        <c:crossAx val="2037160032"/>
+        <c:crossAx val="-1434253072"/>
         <c:crosses val="max"/>
         <c:crossBetween val="midCat"/>
       </c:valAx>
@@ -1347,7 +1337,11 @@
     <a:lstStyle/>
     <a:p>
       <a:pPr>
-        <a:defRPr/>
+        <a:defRPr>
+          <a:solidFill>
+            <a:sysClr val="windowText" lastClr="000000"/>
+          </a:solidFill>
+        </a:defRPr>
       </a:pPr>
       <a:endParaRPr lang="en-US"/>
     </a:p>

</xml_diff>